<commit_message>
Fixed issues raised by Sumeeth.
</commit_message>
<xml_diff>
--- a/RadiographyTracking/RadiographyTracking.Web/ReportTemplates/AddressLabels.docx
+++ b/RadiographyTracking/RadiographyTracking.Web/ReportTemplates/AddressLabels.docx
@@ -105,11 +105,11 @@
                         <w:tcPr>
                           <w:tcW w:w="4972" w:type="dxa"/>
                           <w:gridSpan w:val="4"/>
+                          <w:vAlign w:val="center"/>
                         </w:tcPr>
                         <w:p>
                           <w:pPr>
                             <w:spacing w:after="0" w:line="240" w:lineRule="auto"/>
-                            <w:jc w:val="center"/>
                             <w:rPr>
                               <w:rFonts w:ascii="Arial" w:hAnsi="Arial" w:cs="Arial"/>
                               <w:sz w:val="16"/>
@@ -199,6 +199,7 @@
                         <w:tcPr>
                           <w:tcW w:w="4972" w:type="dxa"/>
                           <w:gridSpan w:val="4"/>
+                          <w:vAlign w:val="center"/>
                         </w:tcPr>
                         <w:p>
                           <w:pPr>
@@ -237,6 +238,7 @@
                       <w:tc>
                         <w:tcPr>
                           <w:tcW w:w="0" w:type="auto"/>
+                          <w:vAlign w:val="center"/>
                         </w:tcPr>
                         <w:p>
                           <w:pPr>
@@ -279,6 +281,7 @@
                             <w:tcPr>
                               <w:tcW w:w="3831" w:type="dxa"/>
                               <w:gridSpan w:val="3"/>
+                              <w:vAlign w:val="center"/>
                             </w:tcPr>
                             <w:p>
                               <w:pPr>
@@ -311,6 +314,7 @@
                       <w:tc>
                         <w:tcPr>
                           <w:tcW w:w="0" w:type="auto"/>
+                          <w:vAlign w:val="center"/>
                         </w:tcPr>
                         <w:p>
                           <w:pPr>
@@ -335,6 +339,7 @@
                         <w:tcPr>
                           <w:tcW w:w="3831" w:type="dxa"/>
                           <w:gridSpan w:val="3"/>
+                          <w:vAlign w:val="center"/>
                         </w:tcPr>
                         <w:sdt>
                           <w:sdtPr>
@@ -382,6 +387,7 @@
                       <w:tc>
                         <w:tcPr>
                           <w:tcW w:w="0" w:type="auto"/>
+                          <w:vAlign w:val="center"/>
                         </w:tcPr>
                         <w:p>
                           <w:pPr>
@@ -405,6 +411,7 @@
                       <w:tc>
                         <w:tcPr>
                           <w:tcW w:w="0" w:type="auto"/>
+                          <w:vAlign w:val="center"/>
                         </w:tcPr>
                         <w:sdt>
                           <w:sdtPr>
@@ -447,6 +454,7 @@
                       <w:tc>
                         <w:tcPr>
                           <w:tcW w:w="0" w:type="auto"/>
+                          <w:vAlign w:val="center"/>
                         </w:tcPr>
                         <w:p>
                           <w:pPr>
@@ -470,6 +478,7 @@
                       <w:tc>
                         <w:tcPr>
                           <w:tcW w:w="1612" w:type="dxa"/>
+                          <w:vAlign w:val="center"/>
                         </w:tcPr>
                         <w:sdt>
                           <w:sdtPr>
@@ -517,6 +526,7 @@
                       <w:tc>
                         <w:tcPr>
                           <w:tcW w:w="0" w:type="auto"/>
+                          <w:vAlign w:val="center"/>
                         </w:tcPr>
                         <w:p>
                           <w:pPr>
@@ -540,6 +550,7 @@
                       <w:tc>
                         <w:tcPr>
                           <w:tcW w:w="0" w:type="auto"/>
+                          <w:vAlign w:val="center"/>
                         </w:tcPr>
                         <w:sdt>
                           <w:sdtPr>
@@ -582,6 +593,7 @@
                       <w:tc>
                         <w:tcPr>
                           <w:tcW w:w="0" w:type="auto"/>
+                          <w:vAlign w:val="center"/>
                         </w:tcPr>
                         <w:p>
                           <w:pPr>
@@ -605,6 +617,7 @@
                       <w:tc>
                         <w:tcPr>
                           <w:tcW w:w="1612" w:type="dxa"/>
+                          <w:vAlign w:val="center"/>
                         </w:tcPr>
                         <w:sdt>
                           <w:sdtPr>
@@ -652,6 +665,7 @@
                       <w:tc>
                         <w:tcPr>
                           <w:tcW w:w="0" w:type="auto"/>
+                          <w:vAlign w:val="center"/>
                         </w:tcPr>
                         <w:p>
                           <w:pPr>
@@ -675,6 +689,7 @@
                       <w:tc>
                         <w:tcPr>
                           <w:tcW w:w="0" w:type="auto"/>
+                          <w:vAlign w:val="center"/>
                         </w:tcPr>
                         <w:sdt>
                           <w:sdtPr>
@@ -717,6 +732,7 @@
                       <w:tc>
                         <w:tcPr>
                           <w:tcW w:w="0" w:type="auto"/>
+                          <w:vAlign w:val="center"/>
                         </w:tcPr>
                         <w:p>
                           <w:pPr>
@@ -740,6 +756,7 @@
                       <w:tc>
                         <w:tcPr>
                           <w:tcW w:w="1612" w:type="dxa"/>
+                          <w:vAlign w:val="center"/>
                         </w:tcPr>
                         <w:sdt>
                           <w:sdtPr>
@@ -787,6 +804,7 @@
                       <w:tc>
                         <w:tcPr>
                           <w:tcW w:w="0" w:type="auto"/>
+                          <w:vAlign w:val="center"/>
                         </w:tcPr>
                         <w:p>
                           <w:pPr>
@@ -810,6 +828,7 @@
                       <w:tc>
                         <w:tcPr>
                           <w:tcW w:w="0" w:type="auto"/>
+                          <w:vAlign w:val="center"/>
                         </w:tcPr>
                         <w:sdt>
                           <w:sdtPr>
@@ -852,6 +871,7 @@
                       <w:tc>
                         <w:tcPr>
                           <w:tcW w:w="0" w:type="auto"/>
+                          <w:vAlign w:val="center"/>
                         </w:tcPr>
                         <w:p>
                           <w:pPr>
@@ -875,6 +895,7 @@
                       <w:tc>
                         <w:tcPr>
                           <w:tcW w:w="1612" w:type="dxa"/>
+                          <w:vAlign w:val="center"/>
                         </w:tcPr>
                         <w:sdt>
                           <w:sdtPr>
@@ -922,6 +943,7 @@
                       <w:tc>
                         <w:tcPr>
                           <w:tcW w:w="0" w:type="auto"/>
+                          <w:vAlign w:val="center"/>
                         </w:tcPr>
                         <w:p>
                           <w:pPr>
@@ -945,6 +967,7 @@
                       <w:tc>
                         <w:tcPr>
                           <w:tcW w:w="0" w:type="auto"/>
+                          <w:vAlign w:val="center"/>
                         </w:tcPr>
                         <w:sdt>
                           <w:sdtPr>
@@ -987,6 +1010,7 @@
                       <w:tc>
                         <w:tcPr>
                           <w:tcW w:w="0" w:type="auto"/>
+                          <w:vAlign w:val="center"/>
                         </w:tcPr>
                         <w:p>
                           <w:pPr>
@@ -1010,6 +1034,7 @@
                       <w:tc>
                         <w:tcPr>
                           <w:tcW w:w="1612" w:type="dxa"/>
+                          <w:vAlign w:val="center"/>
                         </w:tcPr>
                         <w:sdt>
                           <w:sdtPr>
@@ -1057,6 +1082,7 @@
                       <w:tc>
                         <w:tcPr>
                           <w:tcW w:w="0" w:type="auto"/>
+                          <w:vAlign w:val="center"/>
                         </w:tcPr>
                         <w:p>
                           <w:pPr>
@@ -1080,6 +1106,7 @@
                       <w:tc>
                         <w:tcPr>
                           <w:tcW w:w="0" w:type="auto"/>
+                          <w:vAlign w:val="center"/>
                         </w:tcPr>
                         <w:sdt>
                           <w:sdtPr>
@@ -1122,6 +1149,7 @@
                       <w:tc>
                         <w:tcPr>
                           <w:tcW w:w="0" w:type="auto"/>
+                          <w:vAlign w:val="center"/>
                         </w:tcPr>
                         <w:p>
                           <w:pPr>
@@ -1137,6 +1165,7 @@
                       <w:tc>
                         <w:tcPr>
                           <w:tcW w:w="1612" w:type="dxa"/>
+                          <w:vAlign w:val="center"/>
                         </w:tcPr>
                         <w:p>
                           <w:pPr>
@@ -1215,11 +1244,11 @@
                         <w:tcPr>
                           <w:tcW w:w="4972" w:type="dxa"/>
                           <w:gridSpan w:val="4"/>
+                          <w:vAlign w:val="center"/>
                         </w:tcPr>
                         <w:p>
                           <w:pPr>
                             <w:spacing w:after="0" w:line="240" w:lineRule="auto"/>
-                            <w:jc w:val="center"/>
                             <w:rPr>
                               <w:rFonts w:ascii="Arial" w:hAnsi="Arial" w:cs="Arial"/>
                               <w:sz w:val="16"/>
@@ -1309,6 +1338,7 @@
                         <w:tcPr>
                           <w:tcW w:w="4972" w:type="dxa"/>
                           <w:gridSpan w:val="4"/>
+                          <w:vAlign w:val="center"/>
                         </w:tcPr>
                         <w:p>
                           <w:pPr>
@@ -1347,6 +1377,7 @@
                       <w:tc>
                         <w:tcPr>
                           <w:tcW w:w="0" w:type="auto"/>
+                          <w:vAlign w:val="center"/>
                         </w:tcPr>
                         <w:p>
                           <w:pPr>
@@ -1389,6 +1420,7 @@
                             <w:tcPr>
                               <w:tcW w:w="3822" w:type="dxa"/>
                               <w:gridSpan w:val="3"/>
+                              <w:vAlign w:val="center"/>
                             </w:tcPr>
                             <w:p>
                               <w:pPr>
@@ -1421,6 +1453,7 @@
                       <w:tc>
                         <w:tcPr>
                           <w:tcW w:w="0" w:type="auto"/>
+                          <w:vAlign w:val="center"/>
                         </w:tcPr>
                         <w:p>
                           <w:pPr>
@@ -1445,6 +1478,7 @@
                         <w:tcPr>
                           <w:tcW w:w="3822" w:type="dxa"/>
                           <w:gridSpan w:val="3"/>
+                          <w:vAlign w:val="center"/>
                         </w:tcPr>
                         <w:sdt>
                           <w:sdtPr>
@@ -1492,6 +1526,7 @@
                       <w:tc>
                         <w:tcPr>
                           <w:tcW w:w="0" w:type="auto"/>
+                          <w:vAlign w:val="center"/>
                         </w:tcPr>
                         <w:p>
                           <w:pPr>
@@ -1515,6 +1550,7 @@
                       <w:tc>
                         <w:tcPr>
                           <w:tcW w:w="0" w:type="auto"/>
+                          <w:vAlign w:val="center"/>
                         </w:tcPr>
                         <w:sdt>
                           <w:sdtPr>
@@ -1557,6 +1593,7 @@
                       <w:tc>
                         <w:tcPr>
                           <w:tcW w:w="0" w:type="auto"/>
+                          <w:vAlign w:val="center"/>
                         </w:tcPr>
                         <w:p>
                           <w:pPr>
@@ -1580,6 +1617,7 @@
                       <w:tc>
                         <w:tcPr>
                           <w:tcW w:w="1562" w:type="dxa"/>
+                          <w:vAlign w:val="center"/>
                         </w:tcPr>
                         <w:sdt>
                           <w:sdtPr>
@@ -1627,6 +1665,7 @@
                       <w:tc>
                         <w:tcPr>
                           <w:tcW w:w="0" w:type="auto"/>
+                          <w:vAlign w:val="center"/>
                         </w:tcPr>
                         <w:p>
                           <w:pPr>
@@ -1650,6 +1689,7 @@
                       <w:tc>
                         <w:tcPr>
                           <w:tcW w:w="0" w:type="auto"/>
+                          <w:vAlign w:val="center"/>
                         </w:tcPr>
                         <w:sdt>
                           <w:sdtPr>
@@ -1692,6 +1732,7 @@
                       <w:tc>
                         <w:tcPr>
                           <w:tcW w:w="0" w:type="auto"/>
+                          <w:vAlign w:val="center"/>
                         </w:tcPr>
                         <w:p>
                           <w:pPr>
@@ -1715,6 +1756,7 @@
                       <w:tc>
                         <w:tcPr>
                           <w:tcW w:w="1562" w:type="dxa"/>
+                          <w:vAlign w:val="center"/>
                         </w:tcPr>
                         <w:sdt>
                           <w:sdtPr>
@@ -1762,6 +1804,7 @@
                       <w:tc>
                         <w:tcPr>
                           <w:tcW w:w="0" w:type="auto"/>
+                          <w:vAlign w:val="center"/>
                         </w:tcPr>
                         <w:p>
                           <w:pPr>
@@ -1785,6 +1828,7 @@
                       <w:tc>
                         <w:tcPr>
                           <w:tcW w:w="0" w:type="auto"/>
+                          <w:vAlign w:val="center"/>
                         </w:tcPr>
                         <w:sdt>
                           <w:sdtPr>
@@ -1827,6 +1871,7 @@
                       <w:tc>
                         <w:tcPr>
                           <w:tcW w:w="0" w:type="auto"/>
+                          <w:vAlign w:val="center"/>
                         </w:tcPr>
                         <w:p>
                           <w:pPr>
@@ -1850,6 +1895,7 @@
                       <w:tc>
                         <w:tcPr>
                           <w:tcW w:w="1562" w:type="dxa"/>
+                          <w:vAlign w:val="center"/>
                         </w:tcPr>
                         <w:sdt>
                           <w:sdtPr>
@@ -1897,6 +1943,7 @@
                       <w:tc>
                         <w:tcPr>
                           <w:tcW w:w="0" w:type="auto"/>
+                          <w:vAlign w:val="center"/>
                         </w:tcPr>
                         <w:p>
                           <w:pPr>
@@ -1920,6 +1967,7 @@
                       <w:tc>
                         <w:tcPr>
                           <w:tcW w:w="0" w:type="auto"/>
+                          <w:vAlign w:val="center"/>
                         </w:tcPr>
                         <w:sdt>
                           <w:sdtPr>
@@ -1962,6 +2010,7 @@
                       <w:tc>
                         <w:tcPr>
                           <w:tcW w:w="0" w:type="auto"/>
+                          <w:vAlign w:val="center"/>
                         </w:tcPr>
                         <w:p>
                           <w:pPr>
@@ -1985,6 +2034,7 @@
                       <w:tc>
                         <w:tcPr>
                           <w:tcW w:w="1562" w:type="dxa"/>
+                          <w:vAlign w:val="center"/>
                         </w:tcPr>
                         <w:sdt>
                           <w:sdtPr>
@@ -2032,6 +2082,7 @@
                       <w:tc>
                         <w:tcPr>
                           <w:tcW w:w="0" w:type="auto"/>
+                          <w:vAlign w:val="center"/>
                         </w:tcPr>
                         <w:p>
                           <w:pPr>
@@ -2055,6 +2106,7 @@
                       <w:tc>
                         <w:tcPr>
                           <w:tcW w:w="0" w:type="auto"/>
+                          <w:vAlign w:val="center"/>
                         </w:tcPr>
                         <w:sdt>
                           <w:sdtPr>
@@ -2097,6 +2149,7 @@
                       <w:tc>
                         <w:tcPr>
                           <w:tcW w:w="0" w:type="auto"/>
+                          <w:vAlign w:val="center"/>
                         </w:tcPr>
                         <w:p>
                           <w:pPr>
@@ -2120,6 +2173,7 @@
                       <w:tc>
                         <w:tcPr>
                           <w:tcW w:w="1562" w:type="dxa"/>
+                          <w:vAlign w:val="center"/>
                         </w:tcPr>
                         <w:sdt>
                           <w:sdtPr>
@@ -2128,8 +2182,8 @@
                               <w:sz w:val="16"/>
                               <w:szCs w:val="16"/>
                             </w:rPr>
-                            <w:alias w:val="Dateoftest2"/>
-                            <w:tag w:val="Dateoftest2"/>
+                            <w:alias w:val="DateOfTest2"/>
+                            <w:tag w:val="DateOfTest2"/>
                             <w:id w:val="1246532223"/>
                             <w:placeholder>
                               <w:docPart w:val="7936D055DA374D6F8EB2AB953A27992E"/>
@@ -2167,6 +2221,7 @@
                       <w:tc>
                         <w:tcPr>
                           <w:tcW w:w="0" w:type="auto"/>
+                          <w:vAlign w:val="center"/>
                         </w:tcPr>
                         <w:p>
                           <w:pPr>
@@ -2190,6 +2245,7 @@
                       <w:tc>
                         <w:tcPr>
                           <w:tcW w:w="0" w:type="auto"/>
+                          <w:vAlign w:val="center"/>
                         </w:tcPr>
                         <w:sdt>
                           <w:sdtPr>
@@ -2232,6 +2288,7 @@
                       <w:tc>
                         <w:tcPr>
                           <w:tcW w:w="0" w:type="auto"/>
+                          <w:vAlign w:val="center"/>
                         </w:tcPr>
                         <w:p>
                           <w:pPr>
@@ -2247,6 +2304,7 @@
                       <w:tc>
                         <w:tcPr>
                           <w:tcW w:w="1562" w:type="dxa"/>
+                          <w:vAlign w:val="center"/>
                         </w:tcPr>
                         <w:p>
                           <w:pPr>
@@ -2281,8 +2339,6 @@
           <w:rFonts w:ascii="Arial" w:hAnsi="Arial" w:cs="Arial"/>
         </w:rPr>
       </w:pPr>
-      <w:bookmarkStart w:id="0" w:name="_GoBack"/>
-      <w:bookmarkEnd w:id="0"/>
     </w:p>
     <w:sectPr>
       <w:pgSz w:w="11906" w:h="16838"/>
@@ -3022,8 +3078,9 @@
     <w:panose1 w:val="020B0604030504040204"/>
     <w:charset w:val="00"/>
     <w:family w:val="swiss"/>
+    <w:notTrueType/>
     <w:pitch w:val="variable"/>
-    <w:sig w:usb0="E1002EFF" w:usb1="C000605B" w:usb2="00000029" w:usb3="00000000" w:csb0="000101FF" w:csb1="00000000"/>
+    <w:sig w:usb0="00000003" w:usb1="00000000" w:usb2="00000000" w:usb3="00000000" w:csb0="00000001" w:csb1="00000000"/>
   </w:font>
   <w:font w:name="Arial">
     <w:panose1 w:val="020B0604020202020204"/>
@@ -3056,11 +3113,14 @@
   </w:compat>
   <w:rsids>
     <w:rsidRoot w:val="00A61C47"/>
+    <w:rsid w:val="00342D5B"/>
+    <w:rsid w:val="006F678C"/>
     <w:rsid w:val="00915F7E"/>
     <w:rsid w:val="00A61C47"/>
     <w:rsid w:val="00A81F8C"/>
     <w:rsid w:val="00C96BAE"/>
     <w:rsid w:val="00DF2B67"/>
+    <w:rsid w:val="00FD434E"/>
   </w:rsids>
   <m:mathPr>
     <m:mathFont m:val="Cambria Math"/>
@@ -3274,7 +3334,7 @@
     <w:basedOn w:val="DefaultParagraphFont"/>
     <w:uiPriority w:val="99"/>
     <w:semiHidden/>
-    <w:rsid w:val="00A61C47"/>
+    <w:rsid w:val="00FD434E"/>
     <w:rPr>
       <w:color w:val="808080"/>
     </w:rPr>
@@ -3450,6 +3510,14 @@
       <w:rFonts w:eastAsiaTheme="minorHAnsi"/>
       <w:lang w:val="en-US" w:eastAsia="en-US"/>
     </w:rPr>
+  </w:style>
+  <w:style w:type="paragraph" w:customStyle="1" w:styleId="E8A4956A79464950BD746B7277F9D62E">
+    <w:name w:val="E8A4956A79464950BD746B7277F9D62E"/>
+    <w:rsid w:val="00FD434E"/>
+  </w:style>
+  <w:style w:type="paragraph" w:customStyle="1" w:styleId="97FF30DD0E494B4797EECC900B4CE025">
+    <w:name w:val="97FF30DD0E494B4797EECC900B4CE025"/>
+    <w:rsid w:val="00FD434E"/>
   </w:style>
 </w:styles>
 </file>
@@ -3646,7 +3714,7 @@
     <w:basedOn w:val="DefaultParagraphFont"/>
     <w:uiPriority w:val="99"/>
     <w:semiHidden/>
-    <w:rsid w:val="00A61C47"/>
+    <w:rsid w:val="00FD434E"/>
     <w:rPr>
       <w:color w:val="808080"/>
     </w:rPr>
@@ -3822,6 +3890,14 @@
       <w:rFonts w:eastAsiaTheme="minorHAnsi"/>
       <w:lang w:val="en-US" w:eastAsia="en-US"/>
     </w:rPr>
+  </w:style>
+  <w:style w:type="paragraph" w:customStyle="1" w:styleId="E8A4956A79464950BD746B7277F9D62E">
+    <w:name w:val="E8A4956A79464950BD746B7277F9D62E"/>
+    <w:rsid w:val="00FD434E"/>
+  </w:style>
+  <w:style w:type="paragraph" w:customStyle="1" w:styleId="97FF30DD0E494B4797EECC900B4CE025">
+    <w:name w:val="97FF30DD0E494B4797EECC900B4CE025"/>
+    <w:rsid w:val="00FD434E"/>
   </w:style>
 </w:styles>
 </file>

</xml_diff>